<commit_message>
Updated to the last version
</commit_message>
<xml_diff>
--- a/Services Transfer Tool.docx
+++ b/Services Transfer Tool.docx
@@ -123,21 +123,19 @@
         <w:rPr>
           <w:lang w:val="en-US"/>
         </w:rPr>
-        <w:t xml:space="preserve"> </w:t>
-      </w:r>
-      <w:bookmarkStart w:id="0" w:name="_GoBack"/>
-      <w:r>
-        <w:rPr>
-          <w:lang w:val="en-US"/>
-        </w:rPr>
-        <w:t xml:space="preserve">10.3.1 </w:t>
-      </w:r>
-      <w:bookmarkEnd w:id="0"/>
-      <w:r>
-        <w:rPr>
-          <w:lang w:val="en-US"/>
-        </w:rPr>
-        <w:t>(P</w:t>
+        <w:t xml:space="preserve"> 10.</w:t>
+      </w:r>
+      <w:r>
+        <w:rPr>
+          <w:lang w:val="en-US"/>
+        </w:rPr>
+        <w:t>4</w:t>
+      </w:r>
+      <w:r>
+        <w:rPr>
+          <w:lang w:val="en-US"/>
+        </w:rPr>
+        <w:t xml:space="preserve"> (P</w:t>
       </w:r>
       <w:r>
         <w:rPr>
@@ -213,7 +211,14 @@
           <w:i/>
           <w:lang w:val="en-US"/>
         </w:rPr>
-        <w:t>\\server_name\x\arcgisserver\...</w:t>
+        <w:t>\\server_name\disk</w:t>
+      </w:r>
+      <w:r>
+        <w:rPr>
+          <w:i/>
+          <w:lang w:val="en-US"/>
+        </w:rPr>
+        <w:t>\arcgisserver\...</w:t>
       </w:r>
     </w:p>
     <w:p>
@@ -505,24 +510,19 @@
     <w:p>
       <w:pPr>
         <w:pStyle w:val="NormalWeb"/>
-        <w:jc w:val="center"/>
-        <w:rPr>
-          <w:rFonts w:asciiTheme="minorHAnsi" w:eastAsiaTheme="minorHAnsi" w:hAnsiTheme="minorHAnsi" w:cstheme="minorBidi"/>
-          <w:sz w:val="22"/>
-          <w:szCs w:val="22"/>
-          <w:lang w:val="en-US" w:eastAsia="en-US"/>
+        <w:rPr>
+          <w:lang w:val="en-US"/>
         </w:rPr>
       </w:pPr>
       <w:r>
         <w:rPr>
           <w:noProof/>
-          <w:lang w:val="en-GB" w:eastAsia="en-GB"/>
         </w:rPr>
         <w:drawing>
-          <wp:inline distT="0" distB="0" distL="0" distR="0" wp14:anchorId="1A84DB8B" wp14:editId="75E716F8">
-            <wp:extent cx="4615555" cy="3857625"/>
-            <wp:effectExtent l="0" t="0" r="0" b="0"/>
-            <wp:docPr id="1" name="0 Imagen"/>
+          <wp:inline distT="0" distB="0" distL="0" distR="0" wp14:anchorId="251F8A80" wp14:editId="1A6C60F7">
+            <wp:extent cx="5400040" cy="6243834"/>
+            <wp:effectExtent l="0" t="0" r="0" b="5080"/>
+            <wp:docPr id="1" name="Imagen 1"/>
             <wp:cNvGraphicFramePr>
               <a:graphicFrameLocks xmlns:a="http://schemas.openxmlformats.org/drawingml/2006/main" noChangeAspect="1"/>
             </wp:cNvGraphicFramePr>
@@ -530,36 +530,23 @@
               <a:graphicData uri="http://schemas.openxmlformats.org/drawingml/2006/picture">
                 <pic:pic xmlns:pic="http://schemas.openxmlformats.org/drawingml/2006/picture">
                   <pic:nvPicPr>
-                    <pic:cNvPr id="0" name="Sin título.png"/>
+                    <pic:cNvPr id="0" name=""/>
                     <pic:cNvPicPr/>
                   </pic:nvPicPr>
-                  <pic:blipFill rotWithShape="1">
-                    <a:blip r:embed="rId8">
-                      <a:extLst>
-                        <a:ext uri="{28A0092B-C50C-407E-A947-70E740481C1C}">
-                          <a14:useLocalDpi xmlns:a14="http://schemas.microsoft.com/office/drawing/2010/main" val="0"/>
-                        </a:ext>
-                      </a:extLst>
-                    </a:blip>
-                    <a:srcRect t="8380" r="23720"/>
-                    <a:stretch/>
+                  <pic:blipFill>
+                    <a:blip r:embed="rId8"/>
+                    <a:stretch>
+                      <a:fillRect/>
+                    </a:stretch>
                   </pic:blipFill>
-                  <pic:spPr bwMode="auto">
+                  <pic:spPr>
                     <a:xfrm>
                       <a:off x="0" y="0"/>
-                      <a:ext cx="4627030" cy="3867216"/>
+                      <a:ext cx="5400040" cy="6243834"/>
                     </a:xfrm>
                     <a:prstGeom prst="rect">
                       <a:avLst/>
                     </a:prstGeom>
-                    <a:ln>
-                      <a:noFill/>
-                    </a:ln>
-                    <a:extLst>
-                      <a:ext uri="{53640926-AAD7-44D8-BBD7-CCE9431645EC}">
-                        <a14:shadowObscured xmlns:a14="http://schemas.microsoft.com/office/drawing/2010/main"/>
-                      </a:ext>
-                    </a:extLst>
                   </pic:spPr>
                 </pic:pic>
               </a:graphicData>
@@ -570,14 +557,6 @@
     </w:p>
     <w:p>
       <w:pPr>
-        <w:jc w:val="both"/>
-        <w:rPr>
-          <w:lang w:val="en-US"/>
-        </w:rPr>
-      </w:pPr>
-    </w:p>
-    <w:p>
-      <w:pPr>
         <w:pStyle w:val="Ttulo3"/>
         <w:rPr>
           <w:noProof/>
@@ -753,6 +732,7 @@
         <w:rPr>
           <w:lang w:val="en-US"/>
         </w:rPr>
+        <w:lastRenderedPageBreak/>
         <w:t>The port number for the origin ArcGIS Server. Typically this is 6080. If you have a web adapter installed with your GIS Server and have the REST Admin enabled you can connect using the web servers port number.</w:t>
       </w:r>
     </w:p>
@@ -930,7 +910,6 @@
         <w:rPr>
           <w:lang w:val="en-US"/>
         </w:rPr>
-        <w:lastRenderedPageBreak/>
         <w:t>The type of the service to migrate.</w:t>
       </w:r>
     </w:p>
@@ -1333,6 +1312,12 @@
           <w:lang w:val="en-US"/>
         </w:rPr>
         <w:t xml:space="preserve">) </w:t>
+      </w:r>
+      <w:r>
+        <w:rPr>
+          <w:lang w:val="en-US"/>
+        </w:rPr>
+        <w:t xml:space="preserve">Destination </w:t>
       </w:r>
       <w:r>
         <w:rPr>
@@ -1421,53 +1406,284 @@
     </w:p>
     <w:p>
       <w:pPr>
+        <w:jc w:val="both"/>
+        <w:rPr>
+          <w:lang w:val="en-US"/>
+        </w:rPr>
+      </w:pPr>
+      <w:r>
+        <w:rPr>
+          <w:lang w:val="en-US"/>
+        </w:rPr>
+        <w:t>[</w:t>
+      </w:r>
+      <w:r>
+        <w:rPr>
+          <w:lang w:val="en-US"/>
+        </w:rPr>
+        <w:t>1</w:t>
+      </w:r>
+      <w:r>
+        <w:rPr>
+          <w:lang w:val="en-US"/>
+        </w:rPr>
+        <w:t>3</w:t>
+      </w:r>
+      <w:r>
+        <w:rPr>
+          <w:lang w:val="en-US"/>
+        </w:rPr>
+        <w:t xml:space="preserve">] </w:t>
+      </w:r>
+      <w:r>
+        <w:rPr>
+          <w:lang w:val="en-US"/>
+        </w:rPr>
+        <w:t>(</w:t>
+      </w:r>
+      <w:proofErr w:type="gramStart"/>
+      <w:r>
+        <w:rPr>
+          <w:lang w:val="en-US"/>
+        </w:rPr>
+        <w:t>optional</w:t>
+      </w:r>
+      <w:proofErr w:type="gramEnd"/>
+      <w:r>
+        <w:rPr>
+          <w:lang w:val="en-US"/>
+        </w:rPr>
+        <w:t xml:space="preserve">) </w:t>
+      </w:r>
+      <w:r>
+        <w:rPr>
+          <w:lang w:val="en-US"/>
+        </w:rPr>
+        <w:t>Overwrite</w:t>
+      </w:r>
+      <w:r>
+        <w:rPr>
+          <w:lang w:val="en-US"/>
+        </w:rPr>
+        <w:t xml:space="preserve"> </w:t>
+      </w:r>
+      <w:r>
+        <w:rPr>
+          <w:lang w:val="en-US"/>
+        </w:rPr>
+        <w:t>(</w:t>
+      </w:r>
+      <w:proofErr w:type="spellStart"/>
+      <w:r>
+        <w:rPr>
+          <w:lang w:val="en-US"/>
+        </w:rPr>
+        <w:t>boolean</w:t>
+      </w:r>
+      <w:proofErr w:type="spellEnd"/>
+      <w:r>
+        <w:rPr>
+          <w:lang w:val="en-US"/>
+        </w:rPr>
+        <w:t>)</w:t>
+      </w:r>
+    </w:p>
+    <w:p>
+      <w:pPr>
+        <w:ind w:left="708"/>
+        <w:jc w:val="both"/>
+        <w:rPr>
+          <w:lang w:val="en-US"/>
+        </w:rPr>
+      </w:pPr>
+      <w:r>
+        <w:rPr>
+          <w:lang w:val="en-US"/>
+        </w:rPr>
+        <w:t>If the service is found in the destination server in the same folder, the service can be overwritten.</w:t>
+      </w:r>
+    </w:p>
+    <w:p>
+      <w:pPr>
+        <w:jc w:val="both"/>
+        <w:rPr>
+          <w:lang w:val="en-US"/>
+        </w:rPr>
+      </w:pPr>
+    </w:p>
+    <w:p>
+      <w:pPr>
+        <w:jc w:val="both"/>
+        <w:rPr>
+          <w:lang w:val="en-US"/>
+        </w:rPr>
+      </w:pPr>
+      <w:r>
+        <w:rPr>
+          <w:lang w:val="en-US"/>
+        </w:rPr>
+        <w:t>[</w:t>
+      </w:r>
+      <w:r>
+        <w:rPr>
+          <w:lang w:val="en-US"/>
+        </w:rPr>
+        <w:t>1</w:t>
+      </w:r>
+      <w:r>
+        <w:rPr>
+          <w:lang w:val="en-US"/>
+        </w:rPr>
+        <w:t>4</w:t>
+      </w:r>
+      <w:bookmarkStart w:id="0" w:name="_GoBack"/>
+      <w:bookmarkEnd w:id="0"/>
+      <w:r>
+        <w:rPr>
+          <w:lang w:val="en-US"/>
+        </w:rPr>
+        <w:t xml:space="preserve">] </w:t>
+      </w:r>
+      <w:proofErr w:type="spellStart"/>
+      <w:r>
+        <w:rPr>
+          <w:lang w:val="en-US"/>
+        </w:rPr>
+        <w:t>backup</w:t>
+      </w:r>
+      <w:r>
+        <w:rPr>
+          <w:lang w:val="en-US"/>
+        </w:rPr>
+        <w:t>Temp</w:t>
+      </w:r>
+      <w:proofErr w:type="spellEnd"/>
+      <w:r>
+        <w:rPr>
+          <w:lang w:val="en-US"/>
+        </w:rPr>
+        <w:t xml:space="preserve"> </w:t>
+      </w:r>
+      <w:r>
+        <w:rPr>
+          <w:lang w:val="en-US"/>
+        </w:rPr>
+        <w:t>(string)</w:t>
+      </w:r>
+    </w:p>
+    <w:p>
+      <w:pPr>
         <w:ind w:firstLine="708"/>
         <w:jc w:val="both"/>
         <w:rPr>
           <w:lang w:val="en-US"/>
         </w:rPr>
       </w:pPr>
-    </w:p>
-    <w:p>
-      <w:pPr>
-        <w:jc w:val="both"/>
-        <w:rPr>
-          <w:lang w:val="en-US"/>
-        </w:rPr>
-      </w:pPr>
-      <w:r>
-        <w:rPr>
-          <w:lang w:val="en-US"/>
-        </w:rPr>
-        <w:t xml:space="preserve">The script uses the username and the password to connect to the original and destination server with a </w:t>
+      <w:r>
+        <w:rPr>
+          <w:lang w:val="en-US"/>
+        </w:rPr>
+        <w:t>If the service is overwritten the old service sources are stored in this folder.</w:t>
+      </w:r>
+    </w:p>
+    <w:p>
+      <w:pPr>
+        <w:jc w:val="both"/>
+        <w:rPr>
+          <w:lang w:val="en-US"/>
+        </w:rPr>
+      </w:pPr>
+    </w:p>
+    <w:p>
+      <w:pPr>
+        <w:jc w:val="both"/>
+        <w:rPr>
+          <w:lang w:val="en-US"/>
+        </w:rPr>
+      </w:pPr>
+      <w:r>
+        <w:rPr>
+          <w:lang w:val="en-US"/>
+        </w:rPr>
+        <w:t xml:space="preserve">The script uses the username and the password to connect to the original and destination server with </w:t>
+      </w:r>
+      <w:proofErr w:type="gramStart"/>
+      <w:r>
+        <w:rPr>
+          <w:lang w:val="en-US"/>
+        </w:rPr>
+        <w:t>a generate</w:t>
+      </w:r>
+      <w:proofErr w:type="gramEnd"/>
+      <w:r>
+        <w:rPr>
+          <w:lang w:val="en-US"/>
+        </w:rPr>
+        <w:t xml:space="preserve"> </w:t>
+      </w:r>
+      <w:r>
+        <w:rPr>
+          <w:lang w:val="en-US"/>
+        </w:rPr>
+        <w:t>token action. After accessing to the original server, all services are listed. When the user selects the services to migrate and fills all the parameters the process starts.</w:t>
+      </w:r>
+    </w:p>
+    <w:p>
+      <w:pPr>
+        <w:jc w:val="both"/>
+        <w:rPr>
+          <w:lang w:val="en-US"/>
+        </w:rPr>
+      </w:pPr>
+      <w:r>
+        <w:rPr>
+          <w:lang w:val="en-US"/>
+        </w:rPr>
+        <w:t xml:space="preserve">Firstly, a copy of the selected service's sources is made, this copy is placed in </w:t>
+      </w:r>
+      <w:r>
+        <w:rPr>
+          <w:lang w:val="en-US"/>
+        </w:rPr>
+        <w:t xml:space="preserve">the </w:t>
       </w:r>
       <w:proofErr w:type="spellStart"/>
       <w:r>
         <w:rPr>
           <w:lang w:val="en-US"/>
         </w:rPr>
-        <w:t>generatetoken</w:t>
+        <w:t>sysTemp</w:t>
       </w:r>
       <w:proofErr w:type="spellEnd"/>
       <w:r>
         <w:rPr>
           <w:lang w:val="en-US"/>
         </w:rPr>
-        <w:t xml:space="preserve"> action. After accessing to the original server, all services are listed. When the user selects the services to migrate and fills all the parameters the process starts.</w:t>
-      </w:r>
-    </w:p>
-    <w:p>
-      <w:pPr>
-        <w:jc w:val="both"/>
-        <w:rPr>
-          <w:lang w:val="en-US"/>
-        </w:rPr>
-      </w:pPr>
-      <w:r>
-        <w:rPr>
-          <w:lang w:val="en-US"/>
-        </w:rPr>
-        <w:t xml:space="preserve">Firstly, a copy of the selected service's sources is made, this copy is placed in </w:t>
+        <w:t xml:space="preserve"> path</w:t>
+      </w:r>
+      <w:r>
+        <w:rPr>
+          <w:lang w:val="en-US"/>
+        </w:rPr>
+        <w:t xml:space="preserve">. After that, all the service's properties are read and </w:t>
+      </w:r>
+      <w:r>
+        <w:rPr>
+          <w:lang w:val="en-US"/>
+        </w:rPr>
+        <w:t>modified</w:t>
+      </w:r>
+      <w:r>
+        <w:rPr>
+          <w:lang w:val="en-US"/>
+        </w:rPr>
+        <w:t xml:space="preserve"> in the </w:t>
+      </w:r>
+      <w:r>
+        <w:rPr>
+          <w:lang w:val="en-US"/>
+        </w:rPr>
+        <w:t xml:space="preserve">copy done in </w:t>
       </w:r>
       <w:r>
         <w:rPr>
@@ -1493,50 +1709,6 @@
         <w:rPr>
           <w:lang w:val="en-US"/>
         </w:rPr>
-        <w:t xml:space="preserve">. After that, all the service's properties are read and </w:t>
-      </w:r>
-      <w:r>
-        <w:rPr>
-          <w:lang w:val="en-US"/>
-        </w:rPr>
-        <w:t>modified</w:t>
-      </w:r>
-      <w:r>
-        <w:rPr>
-          <w:lang w:val="en-US"/>
-        </w:rPr>
-        <w:t xml:space="preserve"> in the </w:t>
-      </w:r>
-      <w:r>
-        <w:rPr>
-          <w:lang w:val="en-US"/>
-        </w:rPr>
-        <w:t xml:space="preserve">copy done in </w:t>
-      </w:r>
-      <w:r>
-        <w:rPr>
-          <w:lang w:val="en-US"/>
-        </w:rPr>
-        <w:t xml:space="preserve">the </w:t>
-      </w:r>
-      <w:proofErr w:type="spellStart"/>
-      <w:r>
-        <w:rPr>
-          <w:lang w:val="en-US"/>
-        </w:rPr>
-        <w:t>sysTemp</w:t>
-      </w:r>
-      <w:proofErr w:type="spellEnd"/>
-      <w:r>
-        <w:rPr>
-          <w:lang w:val="en-US"/>
-        </w:rPr>
-        <w:t xml:space="preserve"> path</w:t>
-      </w:r>
-      <w:r>
-        <w:rPr>
-          <w:lang w:val="en-US"/>
-        </w:rPr>
         <w:t xml:space="preserve">. </w:t>
       </w:r>
     </w:p>
@@ -1582,6 +1754,20 @@
           <w:lang w:val="en-US"/>
         </w:rPr>
         <w:t xml:space="preserve"> </w:t>
+      </w:r>
+    </w:p>
+    <w:p>
+      <w:pPr>
+        <w:jc w:val="both"/>
+        <w:rPr>
+          <w:lang w:val="en-US"/>
+        </w:rPr>
+      </w:pPr>
+      <w:r>
+        <w:rPr>
+          <w:lang w:val="en-US"/>
+        </w:rPr>
+        <w:t>If the service exists in the destination server in the same designed folder, it is possible to allow overwritten it. If so a copy of the old service is created in the backup temp path.</w:t>
       </w:r>
     </w:p>
     <w:p>
@@ -1650,7 +1836,6 @@
         <w:rPr>
           <w:lang w:val="en-US"/>
         </w:rPr>
-        <w:lastRenderedPageBreak/>
         <w:t>In case the role e</w:t>
       </w:r>
       <w:r>
@@ -1866,10 +2051,10 @@
     <w:r>
       <w:rPr>
         <w:noProof/>
-        <w:lang w:val="en-GB" w:eastAsia="en-GB"/>
+        <w:lang w:eastAsia="es-ES"/>
       </w:rPr>
       <w:drawing>
-        <wp:anchor distT="0" distB="0" distL="114300" distR="114300" simplePos="0" relativeHeight="251658240" behindDoc="0" locked="0" layoutInCell="1" allowOverlap="1">
+        <wp:anchor distT="0" distB="0" distL="114300" distR="114300" simplePos="0" relativeHeight="251658240" behindDoc="0" locked="0" layoutInCell="1" allowOverlap="1" wp14:anchorId="5ECFE2BF" wp14:editId="683AB1B8">
           <wp:simplePos x="0" y="0"/>
           <wp:positionH relativeFrom="column">
             <wp:posOffset>24765</wp:posOffset>
@@ -1927,10 +2112,10 @@
     <w:r>
       <w:rPr>
         <w:noProof/>
-        <w:lang w:val="en-GB" w:eastAsia="en-GB"/>
+        <w:lang w:eastAsia="es-ES"/>
       </w:rPr>
       <w:drawing>
-        <wp:inline distT="0" distB="0" distL="0" distR="0">
+        <wp:inline distT="0" distB="0" distL="0" distR="0" wp14:anchorId="2EC0D51C" wp14:editId="36BC50EA">
           <wp:extent cx="352425" cy="365478"/>
           <wp:effectExtent l="0" t="0" r="0" b="0"/>
           <wp:docPr id="3" name="Picture 3"/>
@@ -3054,7 +3239,6 @@
     <w:name w:val="Normal (Web)"/>
     <w:basedOn w:val="Normal"/>
     <w:uiPriority w:val="99"/>
-    <w:semiHidden/>
     <w:unhideWhenUsed/>
     <w:rsid w:val="00B07F2B"/>
     <w:pPr>
@@ -3664,7 +3848,6 @@
     <w:name w:val="Normal (Web)"/>
     <w:basedOn w:val="Normal"/>
     <w:uiPriority w:val="99"/>
-    <w:semiHidden/>
     <w:unhideWhenUsed/>
     <w:rsid w:val="00B07F2B"/>
     <w:pPr>

</xml_diff>